<commit_message>
Updated author attribution info
</commit_message>
<xml_diff>
--- a/Single Virus Fusion Data Analysis/A) Extract Traces From Video/Help and Author Attribution.docx
+++ b/Single Virus Fusion Data Analysis/A) Extract Traces From Video/Help and Author Attribution.docx
@@ -1,6 +1,6 @@
 
 <file path=word/document.xml><?xml version="1.0" encoding="utf-8"?>
-<w:document xmlns:wpc="http://schemas.microsoft.com/office/word/2010/wordprocessingCanvas" xmlns:cx="http://schemas.microsoft.com/office/drawing/2014/chartex" xmlns:cx1="http://schemas.microsoft.com/office/drawing/2015/9/8/chartex" xmlns:cx2="http://schemas.microsoft.com/office/drawing/2015/10/21/chartex" xmlns:cx3="http://schemas.microsoft.com/office/drawing/2016/5/9/chartex" xmlns:cx4="http://schemas.microsoft.com/office/drawing/2016/5/10/chartex" xmlns:cx5="http://schemas.microsoft.com/office/drawing/2016/5/11/chartex" xmlns:cx6="http://schemas.microsoft.com/office/drawing/2016/5/12/chartex" xmlns:cx7="http://schemas.microsoft.com/office/drawing/2016/5/13/chartex" xmlns:cx8="http://schemas.microsoft.com/office/drawing/2016/5/14/chartex" xmlns:mc="http://schemas.openxmlformats.org/markup-compatibility/2006" xmlns:aink="http://schemas.microsoft.com/office/drawing/2016/ink" xmlns:am3d="http://schemas.microsoft.com/office/drawing/2017/model3d" xmlns:o="urn:schemas-microsoft-com:office:office" xmlns:oel="http://schemas.microsoft.com/office/2019/extlst" xmlns:r="http://schemas.openxmlformats.org/officeDocument/2006/relationships" xmlns:m="http://schemas.openxmlformats.org/officeDocument/2006/math" xmlns:v="urn:schemas-microsoft-com:vml" xmlns:wp14="http://schemas.microsoft.com/office/word/2010/wordprocessingDrawing" xmlns:wp="http://schemas.openxmlformats.org/drawingml/2006/wordprocessingDrawing" xmlns:w10="urn:schemas-microsoft-com:office:word" xmlns:w="http://schemas.openxmlformats.org/wordprocessingml/2006/main" xmlns:w14="http://schemas.microsoft.com/office/word/2010/wordml" xmlns:w15="http://schemas.microsoft.com/office/word/2012/wordml" xmlns:w16cex="http://schemas.microsoft.com/office/word/2018/wordml/cex" xmlns:w16cid="http://schemas.microsoft.com/office/word/2016/wordml/cid" xmlns:w16="http://schemas.microsoft.com/office/word/2018/wordml" xmlns:w16sdtdh="http://schemas.microsoft.com/office/word/2020/wordml/sdtdatahash" xmlns:w16se="http://schemas.microsoft.com/office/word/2015/wordml/symex" xmlns:wpg="http://schemas.microsoft.com/office/word/2010/wordprocessingGroup" xmlns:wpi="http://schemas.microsoft.com/office/word/2010/wordprocessingInk" xmlns:wne="http://schemas.microsoft.com/office/word/2006/wordml" xmlns:wps="http://schemas.microsoft.com/office/word/2010/wordprocessingShape" mc:Ignorable="w14 w15 w16se w16cid w16 w16cex w16sdtdh wp14">
+<w:document xmlns:wpc="http://schemas.microsoft.com/office/word/2010/wordprocessingCanvas" xmlns:cx="http://schemas.microsoft.com/office/drawing/2014/chartex" xmlns:cx1="http://schemas.microsoft.com/office/drawing/2015/9/8/chartex" xmlns:cx2="http://schemas.microsoft.com/office/drawing/2015/10/21/chartex" xmlns:cx3="http://schemas.microsoft.com/office/drawing/2016/5/9/chartex" xmlns:cx4="http://schemas.microsoft.com/office/drawing/2016/5/10/chartex" xmlns:cx5="http://schemas.microsoft.com/office/drawing/2016/5/11/chartex" xmlns:cx6="http://schemas.microsoft.com/office/drawing/2016/5/12/chartex" xmlns:cx7="http://schemas.microsoft.com/office/drawing/2016/5/13/chartex" xmlns:cx8="http://schemas.microsoft.com/office/drawing/2016/5/14/chartex" xmlns:mc="http://schemas.openxmlformats.org/markup-compatibility/2006" xmlns:aink="http://schemas.microsoft.com/office/drawing/2016/ink" xmlns:am3d="http://schemas.microsoft.com/office/drawing/2017/model3d" xmlns:o="urn:schemas-microsoft-com:office:office" xmlns:oel="http://schemas.microsoft.com/office/2019/extlst" xmlns:r="http://schemas.openxmlformats.org/officeDocument/2006/relationships" xmlns:m="http://schemas.openxmlformats.org/officeDocument/2006/math" xmlns:v="urn:schemas-microsoft-com:vml" xmlns:wp14="http://schemas.microsoft.com/office/word/2010/wordprocessingDrawing" xmlns:wp="http://schemas.openxmlformats.org/drawingml/2006/wordprocessingDrawing" xmlns:w10="urn:schemas-microsoft-com:office:word" xmlns:w="http://schemas.openxmlformats.org/wordprocessingml/2006/main" xmlns:w14="http://schemas.microsoft.com/office/word/2010/wordml" xmlns:w15="http://schemas.microsoft.com/office/word/2012/wordml" xmlns:w16cex="http://schemas.microsoft.com/office/word/2018/wordml/cex" xmlns:w16cid="http://schemas.microsoft.com/office/word/2016/wordml/cid" xmlns:w16="http://schemas.microsoft.com/office/word/2018/wordml" xmlns:w16du="http://schemas.microsoft.com/office/word/2023/wordml/word16du" xmlns:w16sdtdh="http://schemas.microsoft.com/office/word/2020/wordml/sdtdatahash" xmlns:w16sdtfl="http://schemas.microsoft.com/office/word/2024/wordml/sdtformatlock" xmlns:w16se="http://schemas.microsoft.com/office/word/2015/wordml/symex" xmlns:wpg="http://schemas.microsoft.com/office/word/2010/wordprocessingGroup" xmlns:wpi="http://schemas.microsoft.com/office/word/2010/wordprocessingInk" xmlns:wne="http://schemas.microsoft.com/office/word/2006/wordml" xmlns:wps="http://schemas.microsoft.com/office/word/2010/wordprocessingShape" mc:Ignorable="w14 w15 w16se w16cid w16 w16cex w16sdtdh w16sdtfl w16du wp14">
   <w:body>
     <w:p>
       <w:pPr>
@@ -16,12 +16,14 @@
           <w:rFonts w:ascii="Arial" w:eastAsia="Arial" w:hAnsi="Arial" w:cs="Arial"/>
         </w:rPr>
       </w:pPr>
+      <w:proofErr w:type="spellStart"/>
       <w:r>
         <w:rPr>
           <w:rFonts w:ascii="Arial" w:eastAsia="Arial" w:hAnsi="Arial" w:cs="Arial"/>
         </w:rPr>
         <w:t>Extract_Traces_From_Video</w:t>
       </w:r>
+      <w:proofErr w:type="spellEnd"/>
     </w:p>
     <w:p>
       <w:pPr>
@@ -77,7 +79,13 @@
         <w:rPr>
           <w:rFonts w:ascii="Arial" w:eastAsia="Arial" w:hAnsi="Arial" w:cs="Arial"/>
         </w:rPr>
-        <w:t>Published online in conjunction with:</w:t>
+        <w:t xml:space="preserve">Originally published </w:t>
+      </w:r>
+      <w:r>
+        <w:rPr>
+          <w:rFonts w:ascii="Arial" w:eastAsia="Arial" w:hAnsi="Arial" w:cs="Arial"/>
+        </w:rPr>
+        <w:t>online in conjunction with:</w:t>
       </w:r>
     </w:p>
     <w:p>
@@ -188,7 +196,7 @@
           <w:rFonts w:ascii="Arial" w:hAnsi="Arial" w:cs="Arial"/>
           <w:color w:val="000000"/>
         </w:rPr>
-        <w:t>Notes: Updates to make things flow easier. Prompts for user. Easy start script. Etc.</w:t>
+        <w:t>Notes: Updates to make things flow easier. Prompts for user. Easy start script. Specific parameters for analyzing DENV VLPs. Etc.</w:t>
       </w:r>
     </w:p>
     <w:p>
@@ -261,7 +269,21 @@
         <w:rPr>
           <w:rFonts w:ascii="Arial" w:hAnsi="Arial" w:cs="Arial"/>
         </w:rPr>
-        <w:t>To start the program, run the function Start_Extract_Traces.</w:t>
+        <w:t xml:space="preserve">To start the program, run the function </w:t>
+      </w:r>
+      <w:proofErr w:type="spellStart"/>
+      <w:r>
+        <w:rPr>
+          <w:rFonts w:ascii="Arial" w:hAnsi="Arial" w:cs="Arial"/>
+        </w:rPr>
+        <w:t>Start_Extract_Traces</w:t>
+      </w:r>
+      <w:proofErr w:type="spellEnd"/>
+      <w:r>
+        <w:rPr>
+          <w:rFonts w:ascii="Arial" w:hAnsi="Arial" w:cs="Arial"/>
+        </w:rPr>
+        <w:t>.</w:t>
       </w:r>
     </w:p>
     <w:p>
@@ -295,19 +317,19 @@
         <w:tab/>
         <w:t xml:space="preserve">**Can also use the </w:t>
       </w:r>
-      <w:proofErr w:type="gramStart"/>
-      <w:r>
-        <w:rPr>
-          <w:rFonts w:ascii="Arial" w:hAnsi="Arial" w:cs="Arial"/>
-        </w:rPr>
-        <w:t>An</w:t>
-      </w:r>
-      <w:proofErr w:type="gramEnd"/>
-      <w:r>
-        <w:rPr>
-          <w:rFonts w:ascii="Arial" w:hAnsi="Arial" w:cs="Arial"/>
-        </w:rPr>
-        <w:t>_Easy_Start_… script as well</w:t>
+      <w:proofErr w:type="spellStart"/>
+      <w:r>
+        <w:rPr>
+          <w:rFonts w:ascii="Arial" w:hAnsi="Arial" w:cs="Arial"/>
+        </w:rPr>
+        <w:t>An_Easy_Start</w:t>
+      </w:r>
+      <w:proofErr w:type="spellEnd"/>
+      <w:r>
+        <w:rPr>
+          <w:rFonts w:ascii="Arial" w:hAnsi="Arial" w:cs="Arial"/>
+        </w:rPr>
+        <w:t>_… script as well</w:t>
       </w:r>
     </w:p>
     <w:p>
@@ -343,7 +365,21 @@
         <w:rPr>
           <w:rFonts w:ascii="Arial" w:hAnsi="Arial" w:cs="Arial"/>
         </w:rPr>
-        <w:t>Before starting the program, the options should be specified in Setup_Options_Extract_Traces.</w:t>
+        <w:t xml:space="preserve">Before starting the program, the options should be specified in </w:t>
+      </w:r>
+      <w:proofErr w:type="spellStart"/>
+      <w:r>
+        <w:rPr>
+          <w:rFonts w:ascii="Arial" w:hAnsi="Arial" w:cs="Arial"/>
+        </w:rPr>
+        <w:t>Setup_Options_Extract_Traces</w:t>
+      </w:r>
+      <w:proofErr w:type="spellEnd"/>
+      <w:r>
+        <w:rPr>
+          <w:rFonts w:ascii="Arial" w:hAnsi="Arial" w:cs="Arial"/>
+        </w:rPr>
+        <w:t>.</w:t>
       </w:r>
     </w:p>
     <w:p>
@@ -445,21 +481,7 @@
         <w:rPr>
           <w:rFonts w:ascii="Arial" w:eastAsia="Arial" w:hAnsi="Arial" w:cs="Arial"/>
         </w:rPr>
-        <w:t>This program will analyze a video micrograph of fluorescently labeled particles (</w:t>
-      </w:r>
-      <w:proofErr w:type="gramStart"/>
-      <w:r>
-        <w:rPr>
-          <w:rFonts w:ascii="Arial" w:eastAsia="Arial" w:hAnsi="Arial" w:cs="Arial"/>
-        </w:rPr>
-        <w:t>e.g.</w:t>
-      </w:r>
-      <w:proofErr w:type="gramEnd"/>
-      <w:r>
-        <w:rPr>
-          <w:rFonts w:ascii="Arial" w:eastAsia="Arial" w:hAnsi="Arial" w:cs="Arial"/>
-        </w:rPr>
-        <w:t xml:space="preserve"> fluorescently labeled influenza virus particles) to extract the intensity time trace associated with each particle during the length of the video. The program assumes that the particles are not mobile. The video micrograph should be formatted as a stack of TIF images, 16-bit monochromatic.</w:t>
+        <w:t>This program will analyze a video micrograph of fluorescently labeled particles (e.g. fluorescently labeled influenza virus particles) to extract the intensity time trace associated with each particle during the length of the video. The program assumes that the particles are not mobile. The video micrograph should be formatted as a stack of TIF images, 16-bit monochromatic.</w:t>
       </w:r>
     </w:p>
     <w:p>
@@ -785,7 +807,7 @@
 </file>
 
 <file path=word/styles.xml><?xml version="1.0" encoding="utf-8"?>
-<w:styles xmlns:mc="http://schemas.openxmlformats.org/markup-compatibility/2006" xmlns:r="http://schemas.openxmlformats.org/officeDocument/2006/relationships" xmlns:w="http://schemas.openxmlformats.org/wordprocessingml/2006/main" xmlns:w14="http://schemas.microsoft.com/office/word/2010/wordml" xmlns:w15="http://schemas.microsoft.com/office/word/2012/wordml" xmlns:w16cex="http://schemas.microsoft.com/office/word/2018/wordml/cex" xmlns:w16cid="http://schemas.microsoft.com/office/word/2016/wordml/cid" xmlns:w16="http://schemas.microsoft.com/office/word/2018/wordml" xmlns:w16sdtdh="http://schemas.microsoft.com/office/word/2020/wordml/sdtdatahash" xmlns:w16se="http://schemas.microsoft.com/office/word/2015/wordml/symex" mc:Ignorable="w14 w15 w16se w16cid w16 w16cex w16sdtdh">
+<w:styles xmlns:mc="http://schemas.openxmlformats.org/markup-compatibility/2006" xmlns:r="http://schemas.openxmlformats.org/officeDocument/2006/relationships" xmlns:w="http://schemas.openxmlformats.org/wordprocessingml/2006/main" xmlns:w14="http://schemas.microsoft.com/office/word/2010/wordml" xmlns:w15="http://schemas.microsoft.com/office/word/2012/wordml" xmlns:w16cex="http://schemas.microsoft.com/office/word/2018/wordml/cex" xmlns:w16cid="http://schemas.microsoft.com/office/word/2016/wordml/cid" xmlns:w16="http://schemas.microsoft.com/office/word/2018/wordml" xmlns:w16du="http://schemas.microsoft.com/office/word/2023/wordml/word16du" xmlns:w16sdtdh="http://schemas.microsoft.com/office/word/2020/wordml/sdtdatahash" xmlns:w16sdtfl="http://schemas.microsoft.com/office/word/2024/wordml/sdtformatlock" xmlns:w16se="http://schemas.microsoft.com/office/word/2015/wordml/symex" mc:Ignorable="w14 w15 w16se w16cid w16 w16cex w16sdtdh w16sdtfl w16du">
   <w:docDefaults>
     <w:rPrDefault>
       <w:rPr>

</xml_diff>